<commit_message>
upload paper of subgraph matching on SIGMOD
</commit_message>
<xml_diff>
--- a/会议纪要.docx
+++ b/会议纪要.docx
@@ -257,6 +257,24 @@
             </w:rPr>
             <w:t>)</w:t>
           </w:r>
+        </w:p>
+        <w:p>
+          <w:pPr>
+            <w:numPr>
+              <w:ilvl w:val="0"/>
+              <w:numId w:val="10"/>
+            </w:numPr>
+            <w:pBdr>
+              <w:top w:val="nil"/>
+              <w:left w:val="nil"/>
+              <w:bottom w:val="nil"/>
+              <w:right w:val="nil"/>
+              <w:between w:val="nil"/>
+            </w:pBdr>
+            <w:rPr>
+              <w:rFonts w:ascii="Times New Roman" w:eastAsia="Times New Roman" w:hAnsi="Times New Roman" w:cs="Times New Roman"/>
+            </w:rPr>
+          </w:pPr>
           <w:r>
             <w:rPr>
               <w:rFonts w:ascii="Gungsuh" w:eastAsia="Gungsuh" w:hAnsi="Gungsuh" w:cs="Gungsuh"/>
@@ -401,7 +419,6 @@
                 <w:id w:val="-893963140"/>
                 <w:showingPlcHdr/>
               </w:sdtPr>
-              <w:sdtEndPr/>
               <w:sdtContent>
                 <w:r>
                   <w:t xml:space="preserve">     </w:t>
@@ -412,12 +429,25 @@
               <w:sdtPr>
                 <w:tag w:val="goog_rdk_7"/>
                 <w:id w:val="-838230733"/>
-                <w:showingPlcHdr/>
               </w:sdtPr>
-              <w:sdtEndPr/>
               <w:sdtContent>
                 <w:r>
-                  <w:t xml:space="preserve">     </w:t>
+                  <w:rPr>
+                    <w:rFonts w:hint="eastAsia"/>
+                  </w:rPr>
+                  <w:t>讨论</w:t>
+                </w:r>
+                <w:r>
+                  <w:rPr>
+                    <w:rFonts w:hint="eastAsia"/>
+                  </w:rPr>
+                  <w:t>ICDE</w:t>
+                </w:r>
+                <w:r>
+                  <w:rPr>
+                    <w:rFonts w:hint="eastAsia"/>
+                  </w:rPr>
+                  <w:t>会议上关于网络威胁的论文</w:t>
                 </w:r>
               </w:sdtContent>
             </w:sdt>
@@ -435,6 +465,12 @@
                 <w:rFonts w:ascii="Times New Roman" w:eastAsia="Times New Roman" w:hAnsi="Times New Roman" w:cs="Times New Roman"/>
               </w:rPr>
             </w:pPr>
+            <w:r>
+              <w:rPr>
+                <w:rFonts w:ascii="Times New Roman" w:eastAsia="Times New Roman" w:hAnsi="Times New Roman" w:cs="Times New Roman"/>
+              </w:rPr>
+              <w:t>2024.2.8</w:t>
+            </w:r>
           </w:p>
         </w:tc>
         <w:tc>
@@ -510,7 +546,7 @@
           <w:numId w:val="5"/>
         </w:numPr>
         <w:rPr>
-          <w:rFonts w:ascii="Times New Roman" w:eastAsia="Times New Roman" w:hAnsi="Times New Roman" w:cs="Times New Roman" w:hint="eastAsia"/>
+          <w:rFonts w:ascii="Times New Roman" w:eastAsia="Times New Roman" w:hAnsi="Times New Roman" w:cs="Times New Roman"/>
         </w:rPr>
       </w:pPr>
       <w:r>
@@ -2101,9 +2137,7 @@
       <w:tblStyleRowBandSize w:val="1"/>
       <w:tblStyleColBandSize w:val="1"/>
       <w:tblCellMar>
-        <w:top w:w="0" w:type="dxa"/>
         <w:left w:w="108" w:type="dxa"/>
-        <w:bottom w:w="0" w:type="dxa"/>
         <w:right w:w="108" w:type="dxa"/>
       </w:tblCellMar>
     </w:tblPr>

</xml_diff>